<commit_message>
Added minute meeting 30/10/2020
</commit_message>
<xml_diff>
--- a/Minute meetings/Minute meeting - Blank document.docx
+++ b/Minute meetings/Minute meeting - Blank document.docx
@@ -12,8 +12,6 @@
       <w:r>
         <w:t>:</w:t>
       </w:r>
-      <w:bookmarkStart w:id="0" w:name="_GoBack"/>
-      <w:bookmarkEnd w:id="0"/>
     </w:p>
     <w:p>
       <w:pPr>
@@ -60,7 +58,28 @@
         <w:t>To do for next sprint:</w:t>
       </w:r>
     </w:p>
-    <w:p/>
+    <w:p>
+      <w:r>
+        <w:t>Jack Gilmour:</w:t>
+      </w:r>
+      <w:bookmarkStart w:id="0" w:name="_GoBack"/>
+      <w:bookmarkEnd w:id="0"/>
+    </w:p>
+    <w:p>
+      <w:r>
+        <w:t>Luke Baldwin:</w:t>
+      </w:r>
+    </w:p>
+    <w:p>
+      <w:r>
+        <w:t>Daniel Baldwin:</w:t>
+      </w:r>
+    </w:p>
+    <w:p>
+      <w:r>
+        <w:t>Lewis Arnold:</w:t>
+      </w:r>
+    </w:p>
     <w:p/>
     <w:p>
       <w:r>

</xml_diff>

<commit_message>
Added minute meeting 15/03/2021
</commit_message>
<xml_diff>
--- a/Minute meetings/Minute meeting - Blank document.docx
+++ b/Minute meetings/Minute meeting - Blank document.docx
@@ -1,6 +1,6 @@
 
 <file path=word/document.xml><?xml version="1.0" encoding="utf-8"?>
-<w:document xmlns:wpc="http://schemas.microsoft.com/office/word/2010/wordprocessingCanvas" xmlns:cx="http://schemas.microsoft.com/office/drawing/2014/chartex" xmlns:cx1="http://schemas.microsoft.com/office/drawing/2015/9/8/chartex" xmlns:cx2="http://schemas.microsoft.com/office/drawing/2015/10/21/chartex" xmlns:cx3="http://schemas.microsoft.com/office/drawing/2016/5/9/chartex" xmlns:cx4="http://schemas.microsoft.com/office/drawing/2016/5/10/chartex" xmlns:cx5="http://schemas.microsoft.com/office/drawing/2016/5/11/chartex" xmlns:cx6="http://schemas.microsoft.com/office/drawing/2016/5/12/chartex" xmlns:cx7="http://schemas.microsoft.com/office/drawing/2016/5/13/chartex" xmlns:cx8="http://schemas.microsoft.com/office/drawing/2016/5/14/chartex" xmlns:mc="http://schemas.openxmlformats.org/markup-compatibility/2006" xmlns:aink="http://schemas.microsoft.com/office/drawing/2016/ink" xmlns:am3d="http://schemas.microsoft.com/office/drawing/2017/model3d" xmlns:o="urn:schemas-microsoft-com:office:office" xmlns:r="http://schemas.openxmlformats.org/officeDocument/2006/relationships" xmlns:m="http://schemas.openxmlformats.org/officeDocument/2006/math" xmlns:v="urn:schemas-microsoft-com:vml" xmlns:wp14="http://schemas.microsoft.com/office/word/2010/wordprocessingDrawing" xmlns:wp="http://schemas.openxmlformats.org/drawingml/2006/wordprocessingDrawing" xmlns:w10="urn:schemas-microsoft-com:office:word" xmlns:w="http://schemas.openxmlformats.org/wordprocessingml/2006/main" xmlns:w14="http://schemas.microsoft.com/office/word/2010/wordml" xmlns:w15="http://schemas.microsoft.com/office/word/2012/wordml" xmlns:w16cid="http://schemas.microsoft.com/office/word/2016/wordml/cid" xmlns:w16se="http://schemas.microsoft.com/office/word/2015/wordml/symex" xmlns:wpg="http://schemas.microsoft.com/office/word/2010/wordprocessingGroup" xmlns:wpi="http://schemas.microsoft.com/office/word/2010/wordprocessingInk" xmlns:wne="http://schemas.microsoft.com/office/word/2006/wordml" xmlns:wps="http://schemas.microsoft.com/office/word/2010/wordprocessingShape" mc:Ignorable="w14 w15 w16se w16cid wp14">
+<w:document xmlns:wpc="http://schemas.microsoft.com/office/word/2010/wordprocessingCanvas" xmlns:cx="http://schemas.microsoft.com/office/drawing/2014/chartex" xmlns:cx1="http://schemas.microsoft.com/office/drawing/2015/9/8/chartex" xmlns:cx2="http://schemas.microsoft.com/office/drawing/2015/10/21/chartex" xmlns:cx3="http://schemas.microsoft.com/office/drawing/2016/5/9/chartex" xmlns:cx4="http://schemas.microsoft.com/office/drawing/2016/5/10/chartex" xmlns:cx5="http://schemas.microsoft.com/office/drawing/2016/5/11/chartex" xmlns:cx6="http://schemas.microsoft.com/office/drawing/2016/5/12/chartex" xmlns:cx7="http://schemas.microsoft.com/office/drawing/2016/5/13/chartex" xmlns:cx8="http://schemas.microsoft.com/office/drawing/2016/5/14/chartex" xmlns:mc="http://schemas.openxmlformats.org/markup-compatibility/2006" xmlns:aink="http://schemas.microsoft.com/office/drawing/2016/ink" xmlns:am3d="http://schemas.microsoft.com/office/drawing/2017/model3d" xmlns:o="urn:schemas-microsoft-com:office:office" xmlns:r="http://schemas.openxmlformats.org/officeDocument/2006/relationships" xmlns:m="http://schemas.openxmlformats.org/officeDocument/2006/math" xmlns:v="urn:schemas-microsoft-com:vml" xmlns:wp14="http://schemas.microsoft.com/office/word/2010/wordprocessingDrawing" xmlns:wp="http://schemas.openxmlformats.org/drawingml/2006/wordprocessingDrawing" xmlns:w10="urn:schemas-microsoft-com:office:word" xmlns:w="http://schemas.openxmlformats.org/wordprocessingml/2006/main" xmlns:w14="http://schemas.microsoft.com/office/word/2010/wordml" xmlns:w15="http://schemas.microsoft.com/office/word/2012/wordml" xmlns:w16cex="http://schemas.microsoft.com/office/word/2018/wordml/cex" xmlns:w16cid="http://schemas.microsoft.com/office/word/2016/wordml/cid" xmlns:w16="http://schemas.microsoft.com/office/word/2018/wordml" xmlns:w16se="http://schemas.microsoft.com/office/word/2015/wordml/symex" xmlns:wpg="http://schemas.microsoft.com/office/word/2010/wordprocessingGroup" xmlns:wpi="http://schemas.microsoft.com/office/word/2010/wordprocessingInk" xmlns:wne="http://schemas.microsoft.com/office/word/2006/wordml" xmlns:wps="http://schemas.microsoft.com/office/word/2010/wordprocessingShape" mc:Ignorable="w14 w15 w16se w16cid w16 w16cex wp14">
   <w:body>
     <w:p>
       <w:pPr>
@@ -25,11 +25,17 @@
       <w:r>
         <w:t xml:space="preserve">Date of Meeting: </w:t>
       </w:r>
+      <w:r>
+        <w:t>15/03/2021</w:t>
+      </w:r>
     </w:p>
     <w:p>
       <w:r>
         <w:t xml:space="preserve">Time of meeting: </w:t>
       </w:r>
+      <w:r>
+        <w:t>10.30</w:t>
+      </w:r>
     </w:p>
     <w:p>
       <w:r>
@@ -44,15 +50,49 @@
         <w:t xml:space="preserve">Apologies: </w:t>
       </w:r>
     </w:p>
-    <w:p>
-      <w:r>
-        <w:t>Item One:</w:t>
+    <w:p/>
+    <w:p>
+      <w:r>
+        <w:t>Item</w:t>
+      </w:r>
+      <w:r>
+        <w:t>s of discussion</w:t>
+      </w:r>
+      <w:r>
+        <w:t>:</w:t>
       </w:r>
       <w:r>
         <w:t xml:space="preserve"> </w:t>
       </w:r>
     </w:p>
     <w:p/>
+    <w:p/>
+    <w:p>
+      <w:r>
+        <w:t>Done this sprint:</w:t>
+      </w:r>
+    </w:p>
+    <w:p>
+      <w:r>
+        <w:t>Jack Gilmour:</w:t>
+      </w:r>
+    </w:p>
+    <w:p>
+      <w:r>
+        <w:t>Luke Baldwin:</w:t>
+      </w:r>
+    </w:p>
+    <w:p>
+      <w:r>
+        <w:t>Daniel Baldwin:</w:t>
+      </w:r>
+    </w:p>
+    <w:p>
+      <w:r>
+        <w:t>Lewis Arnold:</w:t>
+      </w:r>
+    </w:p>
+    <w:p/>
     <w:p>
       <w:r>
         <w:t>To do for next sprint:</w:t>
@@ -62,8 +102,6 @@
       <w:r>
         <w:t>Jack Gilmour:</w:t>
       </w:r>
-      <w:bookmarkStart w:id="0" w:name="_GoBack"/>
-      <w:bookmarkEnd w:id="0"/>
     </w:p>
     <w:p>
       <w:r>
@@ -105,7 +143,7 @@
 </file>
 
 <file path=word/styles.xml><?xml version="1.0" encoding="utf-8"?>
-<w:styles xmlns:mc="http://schemas.openxmlformats.org/markup-compatibility/2006" xmlns:r="http://schemas.openxmlformats.org/officeDocument/2006/relationships" xmlns:w="http://schemas.openxmlformats.org/wordprocessingml/2006/main" xmlns:w14="http://schemas.microsoft.com/office/word/2010/wordml" xmlns:w15="http://schemas.microsoft.com/office/word/2012/wordml" xmlns:w16cid="http://schemas.microsoft.com/office/word/2016/wordml/cid" xmlns:w16se="http://schemas.microsoft.com/office/word/2015/wordml/symex" mc:Ignorable="w14 w15 w16se w16cid">
+<w:styles xmlns:mc="http://schemas.openxmlformats.org/markup-compatibility/2006" xmlns:r="http://schemas.openxmlformats.org/officeDocument/2006/relationships" xmlns:w="http://schemas.openxmlformats.org/wordprocessingml/2006/main" xmlns:w14="http://schemas.microsoft.com/office/word/2010/wordml" xmlns:w15="http://schemas.microsoft.com/office/word/2012/wordml" xmlns:w16cex="http://schemas.microsoft.com/office/word/2018/wordml/cex" xmlns:w16cid="http://schemas.microsoft.com/office/word/2016/wordml/cid" xmlns:w16="http://schemas.microsoft.com/office/word/2018/wordml" xmlns:w16se="http://schemas.microsoft.com/office/word/2015/wordml/symex" mc:Ignorable="w14 w15 w16se w16cid w16 w16cex">
   <w:docDefaults>
     <w:rPrDefault>
       <w:rPr>
@@ -502,6 +540,7 @@
   <w:style w:type="paragraph" w:default="1" w:styleId="Normal">
     <w:name w:val="Normal"/>
     <w:qFormat/>
+    <w:rsid w:val="009004FE"/>
   </w:style>
   <w:style w:type="character" w:default="1" w:styleId="DefaultParagraphFont">
     <w:name w:val="Default Paragraph Font"/>

</xml_diff>

<commit_message>
Added meeting minutes 05/0402021
</commit_message>
<xml_diff>
--- a/Minute meetings/Minute meeting - Blank document.docx
+++ b/Minute meetings/Minute meeting - Blank document.docx
@@ -84,7 +84,13 @@
     </w:p>
     <w:p>
       <w:r>
-        <w:t>Daniel Baldwin:</w:t>
+        <w:t xml:space="preserve">Daniel </w:t>
+      </w:r>
+      <w:r>
+        <w:t>Bailey</w:t>
+      </w:r>
+      <w:r>
+        <w:t>:</w:t>
       </w:r>
     </w:p>
     <w:p>

</xml_diff>